<commit_message>
Updating code and generating pdf report
</commit_message>
<xml_diff>
--- a/docs/docs-report -final.docx
+++ b/docs/docs-report -final.docx
@@ -235,15 +235,7 @@
               <w:bCs/>
               <w:color w:val="000000" w:themeColor="text1"/>
             </w:rPr>
-            <w:t>0-2</w:t>
-          </w:r>
-          <w:r>
-            <w:rPr>
-              <w:b/>
-              <w:bCs/>
-              <w:color w:val="000000" w:themeColor="text1"/>
-            </w:rPr>
-            <w:t>2</w:t>
+            <w:t>7-22</w:t>
           </w:r>
         </w:p>
         <w:p>
@@ -356,7 +348,7 @@
               <w:r>
                 <w:fldChar w:fldCharType="separate"/>
               </w:r>
-              <w:hyperlink w:anchor="_Toc96886103" w:history="1">
+              <w:hyperlink w:anchor="_Toc96887071" w:history="1">
                 <w:r>
                   <w:rPr>
                     <w:rStyle w:val="Hyperlink"/>
@@ -384,7 +376,7 @@
                     <w:noProof/>
                     <w:webHidden/>
                   </w:rPr>
-                  <w:instrText xml:space="preserve"> PAGEREF _Toc96886103 \h </w:instrText>
+                  <w:instrText xml:space="preserve"> PAGEREF _Toc96887071 \h </w:instrText>
                 </w:r>
                 <w:r>
                   <w:rPr>
@@ -425,7 +417,7 @@
                   <w:noProof/>
                 </w:rPr>
               </w:pPr>
-              <w:hyperlink w:anchor="_Toc96886104" w:history="1">
+              <w:hyperlink w:anchor="_Toc96887072" w:history="1">
                 <w:r>
                   <w:rPr>
                     <w:rStyle w:val="Hyperlink"/>
@@ -453,7 +445,7 @@
                     <w:noProof/>
                     <w:webHidden/>
                   </w:rPr>
-                  <w:instrText xml:space="preserve"> PAGEREF _Toc96886104 \h </w:instrText>
+                  <w:instrText xml:space="preserve"> PAGEREF _Toc96887072 \h </w:instrText>
                 </w:r>
                 <w:r>
                   <w:rPr>
@@ -494,7 +486,7 @@
                   <w:noProof/>
                 </w:rPr>
               </w:pPr>
-              <w:hyperlink w:anchor="_Toc96886105" w:history="1">
+              <w:hyperlink w:anchor="_Toc96887073" w:history="1">
                 <w:r>
                   <w:rPr>
                     <w:rStyle w:val="Hyperlink"/>
@@ -522,7 +514,7 @@
                     <w:noProof/>
                     <w:webHidden/>
                   </w:rPr>
-                  <w:instrText xml:space="preserve"> PAGEREF _Toc96886105 \h </w:instrText>
+                  <w:instrText xml:space="preserve"> PAGEREF _Toc96887073 \h </w:instrText>
                 </w:r>
                 <w:r>
                   <w:rPr>
@@ -563,7 +555,7 @@
                   <w:noProof/>
                 </w:rPr>
               </w:pPr>
-              <w:hyperlink w:anchor="_Toc96886106" w:history="1">
+              <w:hyperlink w:anchor="_Toc96887074" w:history="1">
                 <w:r>
                   <w:rPr>
                     <w:rStyle w:val="Hyperlink"/>
@@ -591,7 +583,7 @@
                     <w:noProof/>
                     <w:webHidden/>
                   </w:rPr>
-                  <w:instrText xml:space="preserve"> PAGEREF _Toc96886106 \h </w:instrText>
+                  <w:instrText xml:space="preserve"> PAGEREF _Toc96887074 \h </w:instrText>
                 </w:r>
                 <w:r>
                   <w:rPr>
@@ -632,7 +624,7 @@
                   <w:noProof/>
                 </w:rPr>
               </w:pPr>
-              <w:hyperlink w:anchor="_Toc96886107" w:history="1">
+              <w:hyperlink w:anchor="_Toc96887075" w:history="1">
                 <w:r>
                   <w:rPr>
                     <w:rStyle w:val="Hyperlink"/>
@@ -659,7 +651,7 @@
                     <w:noProof/>
                     <w:webHidden/>
                   </w:rPr>
-                  <w:instrText xml:space="preserve"> PAGEREF _Toc96886107 \h </w:instrText>
+                  <w:instrText xml:space="preserve"> PAGEREF _Toc96887075 \h </w:instrText>
                 </w:r>
                 <w:r>
                   <w:rPr>
@@ -700,7 +692,7 @@
                   <w:noProof/>
                 </w:rPr>
               </w:pPr>
-              <w:hyperlink w:anchor="_Toc96886108" w:history="1">
+              <w:hyperlink w:anchor="_Toc96887076" w:history="1">
                 <w:r>
                   <w:rPr>
                     <w:rStyle w:val="Hyperlink"/>
@@ -727,7 +719,7 @@
                     <w:noProof/>
                     <w:webHidden/>
                   </w:rPr>
-                  <w:instrText xml:space="preserve"> PAGEREF _Toc96886108 \h </w:instrText>
+                  <w:instrText xml:space="preserve"> PAGEREF _Toc96887076 \h </w:instrText>
                 </w:r>
                 <w:r>
                   <w:rPr>
@@ -768,7 +760,7 @@
                   <w:noProof/>
                 </w:rPr>
               </w:pPr>
-              <w:hyperlink w:anchor="_Toc96886109" w:history="1">
+              <w:hyperlink w:anchor="_Toc96887077" w:history="1">
                 <w:r>
                   <w:rPr>
                     <w:rStyle w:val="Hyperlink"/>
@@ -795,7 +787,7 @@
                     <w:noProof/>
                     <w:webHidden/>
                   </w:rPr>
-                  <w:instrText xml:space="preserve"> PAGEREF _Toc96886109 \h </w:instrText>
+                  <w:instrText xml:space="preserve"> PAGEREF _Toc96887077 \h </w:instrText>
                 </w:r>
                 <w:r>
                   <w:rPr>
@@ -836,7 +828,7 @@
                   <w:noProof/>
                 </w:rPr>
               </w:pPr>
-              <w:hyperlink w:anchor="_Toc96886110" w:history="1">
+              <w:hyperlink w:anchor="_Toc96887078" w:history="1">
                 <w:r>
                   <w:rPr>
                     <w:rStyle w:val="Hyperlink"/>
@@ -864,7 +856,7 @@
                     <w:noProof/>
                     <w:webHidden/>
                   </w:rPr>
-                  <w:instrText xml:space="preserve"> PAGEREF _Toc96886110 \h </w:instrText>
+                  <w:instrText xml:space="preserve"> PAGEREF _Toc96887078 \h </w:instrText>
                 </w:r>
                 <w:r>
                   <w:rPr>
@@ -905,7 +897,7 @@
                   <w:noProof/>
                 </w:rPr>
               </w:pPr>
-              <w:hyperlink w:anchor="_Toc96886111" w:history="1">
+              <w:hyperlink w:anchor="_Toc96887079" w:history="1">
                 <w:r>
                   <w:rPr>
                     <w:rStyle w:val="Hyperlink"/>
@@ -932,7 +924,7 @@
                     <w:noProof/>
                     <w:webHidden/>
                   </w:rPr>
-                  <w:instrText xml:space="preserve"> PAGEREF _Toc96886111 \h </w:instrText>
+                  <w:instrText xml:space="preserve"> PAGEREF _Toc96887079 \h </w:instrText>
                 </w:r>
                 <w:r>
                   <w:rPr>
@@ -973,7 +965,7 @@
                   <w:noProof/>
                 </w:rPr>
               </w:pPr>
-              <w:hyperlink w:anchor="_Toc96886112" w:history="1">
+              <w:hyperlink w:anchor="_Toc96887080" w:history="1">
                 <w:r>
                   <w:rPr>
                     <w:rStyle w:val="Hyperlink"/>
@@ -1000,7 +992,7 @@
                     <w:noProof/>
                     <w:webHidden/>
                   </w:rPr>
-                  <w:instrText xml:space="preserve"> PAGEREF _Toc96886112 \h </w:instrText>
+                  <w:instrText xml:space="preserve"> PAGEREF _Toc96887080 \h </w:instrText>
                 </w:r>
                 <w:r>
                   <w:rPr>
@@ -1041,7 +1033,7 @@
                   <w:noProof/>
                 </w:rPr>
               </w:pPr>
-              <w:hyperlink w:anchor="_Toc96886113" w:history="1">
+              <w:hyperlink w:anchor="_Toc96887081" w:history="1">
                 <w:r>
                   <w:rPr>
                     <w:rStyle w:val="Hyperlink"/>
@@ -1068,7 +1060,7 @@
                     <w:noProof/>
                     <w:webHidden/>
                   </w:rPr>
-                  <w:instrText xml:space="preserve"> PAGEREF _Toc96886113 \h </w:instrText>
+                  <w:instrText xml:space="preserve"> PAGEREF _Toc96887081 \h </w:instrText>
                 </w:r>
                 <w:r>
                   <w:rPr>
@@ -1109,13 +1101,13 @@
                   <w:noProof/>
                 </w:rPr>
               </w:pPr>
-              <w:hyperlink w:anchor="_Toc96886114" w:history="1">
+              <w:hyperlink w:anchor="_Toc96887082" w:history="1">
                 <w:r>
                   <w:rPr>
                     <w:rStyle w:val="Hyperlink"/>
                     <w:noProof/>
                   </w:rPr>
-                  <w:t>Conclusion</w:t>
+                  <w:t>Github Project Location</w:t>
                 </w:r>
                 <w:r>
                   <w:rPr>
@@ -1136,7 +1128,7 @@
                     <w:noProof/>
                     <w:webHidden/>
                   </w:rPr>
-                  <w:instrText xml:space="preserve"> PAGEREF _Toc96886114 \h </w:instrText>
+                  <w:instrText xml:space="preserve"> PAGEREF _Toc96887082 \h </w:instrText>
                 </w:r>
                 <w:r>
                   <w:rPr>
@@ -1177,12 +1169,80 @@
                   <w:noProof/>
                 </w:rPr>
               </w:pPr>
-              <w:hyperlink w:anchor="_Toc96886115" w:history="1">
+              <w:hyperlink w:anchor="_Toc96887083" w:history="1">
                 <w:r>
                   <w:rPr>
                     <w:rStyle w:val="Hyperlink"/>
                     <w:noProof/>
                   </w:rPr>
+                  <w:t>Conclusion</w:t>
+                </w:r>
+                <w:r>
+                  <w:rPr>
+                    <w:noProof/>
+                    <w:webHidden/>
+                  </w:rPr>
+                  <w:tab/>
+                </w:r>
+                <w:r>
+                  <w:rPr>
+                    <w:noProof/>
+                    <w:webHidden/>
+                  </w:rPr>
+                  <w:fldChar w:fldCharType="begin"/>
+                </w:r>
+                <w:r>
+                  <w:rPr>
+                    <w:noProof/>
+                    <w:webHidden/>
+                  </w:rPr>
+                  <w:instrText xml:space="preserve"> PAGEREF _Toc96887083 \h </w:instrText>
+                </w:r>
+                <w:r>
+                  <w:rPr>
+                    <w:noProof/>
+                    <w:webHidden/>
+                  </w:rPr>
+                </w:r>
+                <w:r>
+                  <w:rPr>
+                    <w:noProof/>
+                    <w:webHidden/>
+                  </w:rPr>
+                  <w:fldChar w:fldCharType="separate"/>
+                </w:r>
+                <w:r>
+                  <w:rPr>
+                    <w:noProof/>
+                    <w:webHidden/>
+                  </w:rPr>
+                  <w:t>12</w:t>
+                </w:r>
+                <w:r>
+                  <w:rPr>
+                    <w:noProof/>
+                    <w:webHidden/>
+                  </w:rPr>
+                  <w:fldChar w:fldCharType="end"/>
+                </w:r>
+              </w:hyperlink>
+            </w:p>
+            <w:p>
+              <w:pPr>
+                <w:pStyle w:val="TOC1"/>
+                <w:tabs>
+                  <w:tab w:val="right" w:leader="dot" w:pos="9350"/>
+                </w:tabs>
+                <w:rPr>
+                  <w:noProof/>
+                </w:rPr>
+              </w:pPr>
+              <w:hyperlink w:anchor="_Toc96887084" w:history="1">
+                <w:r>
+                  <w:rPr>
+                    <w:rStyle w:val="Hyperlink"/>
+                    <w:noProof/>
+                  </w:rPr>
                   <w:t>References</w:t>
                 </w:r>
                 <w:r>
@@ -1204,7 +1264,7 @@
                     <w:noProof/>
                     <w:webHidden/>
                   </w:rPr>
-                  <w:instrText xml:space="preserve"> PAGEREF _Toc96886115 \h </w:instrText>
+                  <w:instrText xml:space="preserve"> PAGEREF _Toc96887084 \h </w:instrText>
                 </w:r>
                 <w:r>
                   <w:rPr>
@@ -1320,7 +1380,7 @@
           <w:rFonts w:ascii="Times New Roman" w:hAnsi="Times New Roman" w:cs="Times New Roman"/>
         </w:rPr>
       </w:pPr>
-      <w:bookmarkStart w:id="1" w:name="_Toc96886103"/>
+      <w:bookmarkStart w:id="1" w:name="_Toc96887071"/>
       <w:r>
         <w:rPr>
           <w:rFonts w:ascii="Times New Roman" w:hAnsi="Times New Roman" w:cs="Times New Roman"/>
@@ -1387,7 +1447,7 @@
           <w:rFonts w:ascii="Times New Roman" w:hAnsi="Times New Roman" w:cs="Times New Roman"/>
         </w:rPr>
       </w:pPr>
-      <w:bookmarkStart w:id="2" w:name="_Toc96886104"/>
+      <w:bookmarkStart w:id="2" w:name="_Toc96887072"/>
       <w:r>
         <w:rPr>
           <w:rFonts w:ascii="Times New Roman" w:hAnsi="Times New Roman" w:cs="Times New Roman"/>
@@ -1442,7 +1502,7 @@
           <w:rFonts w:ascii="Times New Roman" w:hAnsi="Times New Roman" w:cs="Times New Roman"/>
         </w:rPr>
       </w:pPr>
-      <w:bookmarkStart w:id="3" w:name="_Toc96886105"/>
+      <w:bookmarkStart w:id="3" w:name="_Toc96887073"/>
       <w:r>
         <w:rPr>
           <w:rFonts w:ascii="Times New Roman" w:hAnsi="Times New Roman" w:cs="Times New Roman"/>
@@ -1715,25 +1775,7 @@
           <w:sz w:val="24"/>
           <w:szCs w:val="24"/>
         </w:rPr>
-        <w:t xml:space="preserve">class/a job for running paper trading </w:t>
-      </w:r>
-      <w:proofErr w:type="spellStart"/>
-      <w:r>
-        <w:rPr>
-          <w:rFonts w:ascii="Times New Roman" w:hAnsi="Times New Roman" w:cs="Times New Roman"/>
-          <w:sz w:val="24"/>
-          <w:szCs w:val="24"/>
-        </w:rPr>
-        <w:t>everyday</w:t>
-      </w:r>
-      <w:proofErr w:type="spellEnd"/>
-      <w:r>
-        <w:rPr>
-          <w:rFonts w:ascii="Times New Roman" w:hAnsi="Times New Roman" w:cs="Times New Roman"/>
-          <w:sz w:val="24"/>
-          <w:szCs w:val="24"/>
-        </w:rPr>
-        <w:t xml:space="preserve"> when the market is open</w:t>
+        <w:t>class/a job for running paper trading everyday when the market is open</w:t>
       </w:r>
     </w:p>
     <w:p>
@@ -1796,45 +1838,6 @@
         <w:rPr>
           <w:rFonts w:ascii="Courier New" w:hAnsi="Courier New" w:cs="Courier New"/>
         </w:rPr>
-        <w:t>data</w:t>
-      </w:r>
-      <w:r>
-        <w:rPr>
-          <w:rFonts w:ascii="Times New Roman" w:hAnsi="Times New Roman" w:cs="Times New Roman"/>
-          <w:sz w:val="24"/>
-          <w:szCs w:val="24"/>
-        </w:rPr>
-        <w:t>:</w:t>
-      </w:r>
-      <w:r>
-        <w:rPr>
-          <w:rFonts w:ascii="Times New Roman" w:hAnsi="Times New Roman" w:cs="Times New Roman"/>
-          <w:sz w:val="24"/>
-          <w:szCs w:val="24"/>
-        </w:rPr>
-        <w:t>-</w:t>
-      </w:r>
-      <w:r>
-        <w:rPr>
-          <w:rFonts w:ascii="Times New Roman" w:hAnsi="Times New Roman" w:cs="Times New Roman"/>
-          <w:sz w:val="24"/>
-          <w:szCs w:val="24"/>
-        </w:rPr>
-        <w:t xml:space="preserve"> is a folder where a csv file of stocks is saved. After the initial call to the ALPACA API, the data for each stock is cached into this folder to avoid hitting the API every time. If fresh data is needed, delete all the csv files in this folder</w:t>
-      </w:r>
-    </w:p>
-    <w:p>
-      <w:pPr>
-        <w:rPr>
-          <w:rFonts w:ascii="Times New Roman" w:hAnsi="Times New Roman" w:cs="Times New Roman"/>
-          <w:sz w:val="24"/>
-          <w:szCs w:val="24"/>
-        </w:rPr>
-      </w:pPr>
-      <w:r>
-        <w:rPr>
-          <w:rFonts w:ascii="Courier New" w:hAnsi="Courier New" w:cs="Courier New"/>
-        </w:rPr>
         <w:t>Common:-</w:t>
       </w:r>
       <w:r>
@@ -1898,7 +1901,6 @@
           <w:rFonts w:ascii="Courier New" w:hAnsi="Courier New" w:cs="Courier New"/>
           <w:color w:val="8EAADB" w:themeColor="accent1" w:themeTint="99"/>
         </w:rPr>
-        <w:lastRenderedPageBreak/>
         <w:t>DatetimeUtilty</w:t>
       </w:r>
       <w:r>
@@ -1938,6 +1940,7 @@
           <w:rFonts w:ascii="Courier New" w:hAnsi="Courier New" w:cs="Courier New"/>
           <w:color w:val="8EAADB" w:themeColor="accent1" w:themeTint="99"/>
         </w:rPr>
+        <w:lastRenderedPageBreak/>
         <w:t>MovingAverageCalculator.py</w:t>
       </w:r>
       <w:r>
@@ -2308,34 +2311,6 @@
     <w:p>
       <w:pPr>
         <w:rPr>
-          <w:rFonts w:ascii="Times New Roman" w:hAnsi="Times New Roman" w:cs="Times New Roman"/>
-          <w:sz w:val="24"/>
-          <w:szCs w:val="24"/>
-        </w:rPr>
-      </w:pPr>
-    </w:p>
-    <w:p>
-      <w:pPr>
-        <w:ind w:left="720"/>
-        <w:rPr>
-          <w:rFonts w:ascii="Times New Roman" w:hAnsi="Times New Roman" w:cs="Times New Roman"/>
-          <w:sz w:val="24"/>
-          <w:szCs w:val="24"/>
-        </w:rPr>
-      </w:pPr>
-    </w:p>
-    <w:p>
-      <w:pPr>
-        <w:rPr>
-          <w:rFonts w:ascii="Times New Roman" w:hAnsi="Times New Roman" w:cs="Times New Roman"/>
-          <w:sz w:val="24"/>
-          <w:szCs w:val="24"/>
-        </w:rPr>
-      </w:pPr>
-    </w:p>
-    <w:p>
-      <w:pPr>
-        <w:rPr>
           <w:rFonts w:ascii="Courier New" w:hAnsi="Courier New" w:cs="Courier New"/>
         </w:rPr>
       </w:pPr>
@@ -2749,6 +2724,7 @@
           <w:sz w:val="24"/>
           <w:szCs w:val="24"/>
         </w:rPr>
+        <w:lastRenderedPageBreak/>
         <w:drawing>
           <wp:inline distT="0" distB="0" distL="0" distR="0" wp14:anchorId="58187F54" wp14:editId="504B6910">
             <wp:extent cx="2562225" cy="6529222"/>
@@ -2848,6 +2824,7 @@
         <w:rPr>
           <w:noProof/>
         </w:rPr>
+        <w:lastRenderedPageBreak/>
         <w:drawing>
           <wp:anchor distT="0" distB="0" distL="114300" distR="114300" simplePos="0" relativeHeight="251659264" behindDoc="1" locked="0" layoutInCell="1" allowOverlap="1" wp14:anchorId="1845F9AB" wp14:editId="22FE9192">
             <wp:simplePos x="0" y="0"/>
@@ -2955,7 +2932,7 @@
           <w:rFonts w:ascii="Times New Roman" w:hAnsi="Times New Roman" w:cs="Times New Roman"/>
         </w:rPr>
       </w:pPr>
-      <w:bookmarkStart w:id="4" w:name="_Toc96886106"/>
+      <w:bookmarkStart w:id="4" w:name="_Toc96887074"/>
       <w:r>
         <w:rPr>
           <w:rFonts w:ascii="Times New Roman" w:hAnsi="Times New Roman" w:cs="Times New Roman"/>
@@ -2968,7 +2945,7 @@
       <w:pPr>
         <w:pStyle w:val="Heading2"/>
       </w:pPr>
-      <w:bookmarkStart w:id="5" w:name="_Toc96886107"/>
+      <w:bookmarkStart w:id="5" w:name="_Toc96887075"/>
       <w:r>
         <w:t>Feature and Label Extraction</w:t>
       </w:r>
@@ -3349,7 +3326,7 @@
       <w:pPr>
         <w:pStyle w:val="Heading2"/>
       </w:pPr>
-      <w:bookmarkStart w:id="6" w:name="_Toc96886108"/>
+      <w:bookmarkStart w:id="6" w:name="_Toc96887076"/>
       <w:r>
         <w:lastRenderedPageBreak/>
         <w:t>Performance Evaluation backtest</w:t>
@@ -3780,7 +3757,7 @@
       <w:pPr>
         <w:pStyle w:val="Heading2"/>
       </w:pPr>
-      <w:bookmarkStart w:id="7" w:name="_Toc96886109"/>
+      <w:bookmarkStart w:id="7" w:name="_Toc96887077"/>
       <w:r>
         <w:t>Results</w:t>
       </w:r>
@@ -3894,6 +3871,16 @@
         </w:rPr>
         <w:t>Shows at the bottom of the fig the returns of each strategy</w:t>
       </w:r>
+    </w:p>
+    <w:p>
+      <w:pPr>
+        <w:pStyle w:val="ListParagraph"/>
+        <w:rPr>
+          <w:rFonts w:ascii="Times New Roman" w:hAnsi="Times New Roman" w:cs="Times New Roman"/>
+          <w:sz w:val="24"/>
+          <w:szCs w:val="24"/>
+        </w:rPr>
+      </w:pPr>
     </w:p>
     <w:p>
       <w:pPr>
@@ -3984,6 +3971,14 @@
         </w:rPr>
         <w:t>results for FB</w:t>
       </w:r>
+    </w:p>
+    <w:p>
+      <w:pPr>
+        <w:jc w:val="center"/>
+        <w:rPr>
+          <w:rFonts w:ascii="Times New Roman" w:hAnsi="Times New Roman" w:cs="Times New Roman"/>
+        </w:rPr>
+      </w:pPr>
     </w:p>
     <w:p/>
     <w:p>
@@ -4136,6 +4131,14 @@
         <w:t>MSFT</w:t>
       </w:r>
     </w:p>
+    <w:p>
+      <w:pPr>
+        <w:jc w:val="center"/>
+        <w:rPr>
+          <w:rFonts w:ascii="Times New Roman" w:hAnsi="Times New Roman" w:cs="Times New Roman"/>
+        </w:rPr>
+      </w:pPr>
+    </w:p>
     <w:p/>
     <w:p>
       <w:r>
@@ -4217,6 +4220,7 @@
         <w:rPr>
           <w:noProof/>
         </w:rPr>
+        <w:lastRenderedPageBreak/>
         <w:drawing>
           <wp:inline distT="0" distB="0" distL="0" distR="0" wp14:anchorId="0DCA386F" wp14:editId="21E3AE7A">
             <wp:extent cx="5943600" cy="2283460"/>
@@ -4265,7 +4269,6 @@
         <w:rPr>
           <w:rFonts w:ascii="Times New Roman" w:hAnsi="Times New Roman" w:cs="Times New Roman"/>
         </w:rPr>
-        <w:lastRenderedPageBreak/>
         <w:t xml:space="preserve">Fig </w:t>
       </w:r>
       <w:r>
@@ -4304,7 +4307,7 @@
           <w:rFonts w:ascii="Times New Roman" w:hAnsi="Times New Roman" w:cs="Times New Roman"/>
         </w:rPr>
       </w:pPr>
-      <w:bookmarkStart w:id="8" w:name="_Toc96886110"/>
+      <w:bookmarkStart w:id="8" w:name="_Toc96887078"/>
       <w:r>
         <w:rPr>
           <w:rFonts w:ascii="Times New Roman" w:hAnsi="Times New Roman" w:cs="Times New Roman"/>
@@ -4317,7 +4320,7 @@
       <w:pPr>
         <w:pStyle w:val="Heading2"/>
       </w:pPr>
-      <w:bookmarkStart w:id="9" w:name="_Toc96886111"/>
+      <w:bookmarkStart w:id="9" w:name="_Toc96887079"/>
       <w:r>
         <w:t>Process steps</w:t>
       </w:r>
@@ -4673,7 +4676,7 @@
       <w:pPr>
         <w:pStyle w:val="Heading2"/>
       </w:pPr>
-      <w:bookmarkStart w:id="10" w:name="_Toc96886112"/>
+      <w:bookmarkStart w:id="10" w:name="_Toc96887080"/>
       <w:r>
         <w:t>Performance Evaluation backtest</w:t>
       </w:r>
@@ -4902,7 +4905,7 @@
       <w:pPr>
         <w:pStyle w:val="Heading2"/>
       </w:pPr>
-      <w:bookmarkStart w:id="11" w:name="_Toc96886113"/>
+      <w:bookmarkStart w:id="11" w:name="_Toc96887081"/>
       <w:r>
         <w:t>Results</w:t>
       </w:r>
@@ -5472,7 +5475,7 @@
     <w:p>
       <w:pPr>
         <w:rPr>
-          <w:rFonts w:ascii="Times New Roman" w:hAnsi="Times New Roman" w:cs="Times New Roman"/>
+          <w:noProof/>
         </w:rPr>
       </w:pPr>
       <w:r>
@@ -5506,79 +5509,89 @@
         <w:t>%</w:t>
       </w:r>
     </w:p>
+    <w:p>
+      <w:pPr>
+        <w:rPr>
+          <w:noProof/>
+        </w:rPr>
+      </w:pPr>
+    </w:p>
+    <w:p>
+      <w:pPr>
+        <w:pStyle w:val="Heading1"/>
+      </w:pPr>
+      <w:bookmarkStart w:id="12" w:name="_Toc96887082"/>
+      <w:r>
+        <w:t>Github Project Location</w:t>
+      </w:r>
+      <w:bookmarkEnd w:id="12"/>
+    </w:p>
+    <w:p>
+      <w:pPr>
+        <w:rPr>
+          <w:noProof/>
+        </w:rPr>
+      </w:pPr>
+      <w:r>
+        <w:rPr>
+          <w:noProof/>
+        </w:rPr>
+        <w:t xml:space="preserve">Throughout the project, github is used a code and collaborative repository. It was just private repo , we just made it public </w:t>
+      </w:r>
+    </w:p>
+    <w:p>
+      <w:pPr>
+        <w:rPr>
+          <w:noProof/>
+        </w:rPr>
+      </w:pPr>
+      <w:hyperlink r:id="rId24" w:history="1">
+        <w:r>
+          <w:rPr>
+            <w:rStyle w:val="Hyperlink"/>
+            <w:noProof/>
+          </w:rPr>
+          <w:t>https://github.com/danielhunex/stock-ml-mini-project</w:t>
+        </w:r>
+      </w:hyperlink>
+    </w:p>
     <w:p/>
     <w:p>
       <w:pPr>
-        <w:rPr>
-          <w:noProof/>
-        </w:rPr>
-      </w:pPr>
-    </w:p>
-    <w:p>
-      <w:pPr>
-        <w:rPr>
-          <w:noProof/>
-        </w:rPr>
-      </w:pPr>
-    </w:p>
-    <w:p>
-      <w:pPr>
-        <w:rPr>
-          <w:noProof/>
-        </w:rPr>
-      </w:pPr>
-    </w:p>
-    <w:p>
-      <w:pPr>
-        <w:rPr>
-          <w:noProof/>
-        </w:rPr>
-      </w:pPr>
-    </w:p>
-    <w:p>
-      <w:pPr>
-        <w:rPr>
-          <w:noProof/>
-        </w:rPr>
-      </w:pPr>
+        <w:pStyle w:val="Heading1"/>
+      </w:pPr>
+      <w:bookmarkStart w:id="13" w:name="_Toc96887083"/>
+      <w:r>
+        <w:t>Conclusion</w:t>
+      </w:r>
+      <w:bookmarkEnd w:id="13"/>
     </w:p>
     <w:p/>
     <w:p>
+      <w:r>
+        <w:t xml:space="preserve">In the case of performance metrics, comparing buy-and-hold strategy for a short period (5 months) of time might not be a good baseline  (or a naïve approach) to compare with the EMA ML based strategy; however, it has </w:t>
+      </w:r>
+      <w:r>
+        <w:t>satisfactorily</w:t>
+      </w:r>
+      <w:r>
+        <w:t xml:space="preserve"> proved how the strategy well performed. </w:t>
+      </w:r>
+    </w:p>
+    <w:p/>
+    <w:p>
       <w:pPr>
         <w:pStyle w:val="Heading1"/>
       </w:pPr>
-      <w:bookmarkStart w:id="12" w:name="_Toc96886114"/>
-      <w:r>
-        <w:t>Conclusion</w:t>
-      </w:r>
-      <w:bookmarkEnd w:id="12"/>
+      <w:bookmarkStart w:id="14" w:name="_Toc96887084"/>
+      <w:r>
+        <w:t>References</w:t>
+      </w:r>
+      <w:bookmarkEnd w:id="14"/>
     </w:p>
     <w:p/>
     <w:p>
-      <w:r>
-        <w:t xml:space="preserve">In the case of performance metrics, comparing buy-and-hold strategy for a short period (5 months) of time might not be a good baseline  (or a naïve approach) to compare with the EMA ML based strategy; however, it has </w:t>
-      </w:r>
-      <w:r>
-        <w:t>satisfactorily</w:t>
-      </w:r>
-      <w:r>
-        <w:t xml:space="preserve"> proved how the strategy well performed. </w:t>
-      </w:r>
-    </w:p>
-    <w:p/>
-    <w:p>
-      <w:pPr>
-        <w:pStyle w:val="Heading1"/>
-      </w:pPr>
-      <w:bookmarkStart w:id="13" w:name="_Toc96886115"/>
-      <w:r>
-        <w:t>References</w:t>
-      </w:r>
-      <w:bookmarkEnd w:id="13"/>
-    </w:p>
-    <w:p/>
-    <w:p>
-      <w:hyperlink r:id="rId24" w:history="1">
+      <w:hyperlink r:id="rId25" w:history="1">
         <w:r>
           <w:rPr>
             <w:rStyle w:val="Hyperlink"/>
@@ -5588,7 +5601,7 @@
       </w:hyperlink>
     </w:p>
     <w:p>
-      <w:hyperlink r:id="rId25" w:history="1">
+      <w:hyperlink r:id="rId26" w:history="1">
         <w:r>
           <w:rPr>
             <w:rStyle w:val="Hyperlink"/>
@@ -5610,8 +5623,8 @@
     <w:p/>
     <w:p/>
     <w:sectPr>
-      <w:headerReference w:type="default" r:id="rId26"/>
-      <w:footerReference w:type="default" r:id="rId27"/>
+      <w:headerReference w:type="default" r:id="rId27"/>
+      <w:footerReference w:type="default" r:id="rId28"/>
       <w:pgSz w:w="12240" w:h="15840"/>
       <w:pgMar w:top="1440" w:right="1440" w:bottom="1440" w:left="1440" w:header="720" w:footer="720" w:gutter="0"/>
       <w:pgNumType w:start="0"/>

</xml_diff>